<commit_message>
name add vinay khushwaha
</commit_message>
<xml_diff>
--- a/Covid_Report.docx
+++ b/Covid_Report.docx
@@ -245,8 +245,27 @@
           <w:b/>
           <w:sz w:val="32"/>
           <w:szCs w:val="32"/>
-        </w:rPr>
-      </w:pPr>
+          <w:u w:val="single"/>
+        </w:rPr>
+      </w:pPr>
+      <w:r>
+        <w:rPr>
+          <w:b/>
+          <w:sz w:val="32"/>
+          <w:szCs w:val="32"/>
+          <w:u w:val="single"/>
+        </w:rPr>
+        <w:t>VINAY KUMAR KUSHWAHA</w:t>
+      </w:r>
+      <w:r>
+        <w:rPr>
+          <w:b/>
+          <w:sz w:val="32"/>
+          <w:szCs w:val="32"/>
+          <w:u w:val="single"/>
+        </w:rPr>
+        <w:t xml:space="preserve"> ( 11030 )</w:t>
+      </w:r>
     </w:p>
     <w:p>
       <w:pPr>
@@ -1006,6 +1025,90 @@
           <w:color w:val="000000"/>
         </w:rPr>
       </w:pPr>
+      <w:r>
+        <w:rPr>
+          <w:rFonts w:ascii="Verdana" w:eastAsia="Verdana" w:hAnsi="Verdana" w:cs="Verdana"/>
+          <w:color w:val="000000"/>
+        </w:rPr>
+        <w:t>5.</w:t>
+      </w:r>
+      <w:r>
+        <w:rPr>
+          <w:rFonts w:ascii="Verdana" w:eastAsia="Verdana" w:hAnsi="Verdana" w:cs="Verdana"/>
+          <w:color w:val="000000"/>
+        </w:rPr>
+        <w:tab/>
+        <w:t>_</w:t>
+      </w:r>
+      <w:r>
+        <w:rPr>
+          <w:rFonts w:ascii="Verdana" w:eastAsia="Verdana" w:hAnsi="Verdana" w:cs="Verdana"/>
+          <w:b/>
+          <w:bCs/>
+          <w:color w:val="000000"/>
+        </w:rPr>
+        <w:t xml:space="preserve">Vinay </w:t>
+      </w:r>
+      <w:proofErr w:type="spellStart"/>
+      <w:r>
+        <w:rPr>
+          <w:rFonts w:ascii="Verdana" w:eastAsia="Verdana" w:hAnsi="Verdana" w:cs="Verdana"/>
+          <w:b/>
+          <w:bCs/>
+          <w:color w:val="000000"/>
+        </w:rPr>
+        <w:t>Khushwaha</w:t>
+      </w:r>
+      <w:proofErr w:type="spellEnd"/>
+      <w:r>
+        <w:rPr>
+          <w:rFonts w:ascii="Verdana" w:eastAsia="Verdana" w:hAnsi="Verdana" w:cs="Verdana"/>
+          <w:b/>
+          <w:bCs/>
+          <w:color w:val="000000"/>
+        </w:rPr>
+        <w:t xml:space="preserve"> (110</w:t>
+      </w:r>
+      <w:r>
+        <w:rPr>
+          <w:rFonts w:ascii="Verdana" w:eastAsia="Verdana" w:hAnsi="Verdana" w:cs="Verdana"/>
+          <w:b/>
+          <w:bCs/>
+          <w:color w:val="000000"/>
+        </w:rPr>
+        <w:t>30</w:t>
+      </w:r>
+      <w:r>
+        <w:rPr>
+          <w:rFonts w:ascii="Verdana" w:eastAsia="Verdana" w:hAnsi="Verdana" w:cs="Verdana"/>
+          <w:b/>
+          <w:bCs/>
+          <w:color w:val="000000"/>
+        </w:rPr>
+        <w:t>)</w:t>
+      </w:r>
+      <w:r>
+        <w:rPr>
+          <w:rFonts w:ascii="Verdana" w:eastAsia="Verdana" w:hAnsi="Verdana" w:cs="Verdana"/>
+          <w:color w:val="000000"/>
+        </w:rPr>
+        <w:t>______________</w:t>
+      </w:r>
+    </w:p>
+    <w:p>
+      <w:pPr>
+        <w:pBdr>
+          <w:top w:val="nil"/>
+          <w:left w:val="nil"/>
+          <w:bottom w:val="nil"/>
+          <w:right w:val="nil"/>
+          <w:between w:val="nil"/>
+        </w:pBdr>
+        <w:rPr>
+          <w:rFonts w:ascii="Verdana" w:eastAsia="Verdana" w:hAnsi="Verdana" w:cs="Verdana"/>
+          <w:color w:val="000000"/>
+        </w:rPr>
+      </w:pPr>
     </w:p>
     <w:p>
       <w:pPr>
@@ -2247,7 +2350,36 @@
           <w:szCs w:val="28"/>
         </w:rPr>
         <w:tab/>
-        <w:t xml:space="preserve">TEJAS PRADEEP AKADKAR </w:t>
+        <w:t>TEJAS PRADEEP AKADKAR</w:t>
+      </w:r>
+    </w:p>
+    <w:p>
+      <w:pPr>
+        <w:tabs>
+          <w:tab w:val="left" w:pos="952"/>
+        </w:tabs>
+        <w:spacing w:before="1" w:line="360" w:lineRule="auto"/>
+        <w:rPr>
+          <w:b/>
+          <w:sz w:val="28"/>
+          <w:szCs w:val="28"/>
+        </w:rPr>
+      </w:pPr>
+      <w:r>
+        <w:rPr>
+          <w:b/>
+          <w:sz w:val="28"/>
+          <w:szCs w:val="28"/>
+        </w:rPr>
+        <w:tab/>
+      </w:r>
+      <w:r>
+        <w:rPr>
+          <w:b/>
+          <w:sz w:val="28"/>
+          <w:szCs w:val="28"/>
+        </w:rPr>
+        <w:t xml:space="preserve">VINAY KHUSHWAHA  </w:t>
       </w:r>
     </w:p>
     <w:p>
@@ -19694,28 +19826,28 @@
 </file>
 
 <file path=customXml/item1.xml><?xml version="1.0" encoding="utf-8"?>
-<b:Sources xmlns:b="http://schemas.openxmlformats.org/officeDocument/2006/bibliography" xmlns="http://schemas.openxmlformats.org/officeDocument/2006/bibliography" SelectedStyle="\APASixthEditionOfficeOnline.xsl" StyleName="APA" Version="6"/>
-</file>
-
-<file path=customXml/item2.xml><?xml version="1.0" encoding="utf-8"?>
 <go:gDocsCustomXmlDataStorage xmlns:go="http://customooxmlschemas.google.com/" xmlns:r="http://schemas.openxmlformats.org/officeDocument/2006/relationships">
   <go:docsCustomData xmlns:go="http://customooxmlschemas.google.com/" roundtripDataSignature="AMtx7mh5H6f2mxs5nOZ1esHszMY7sNO4aQ==">AMUW2mVHdEG7u/qMoaeaGhLT4rlLwdr13KklIYtAD5REeAKjsegg3ImHL+v36ZIDYWwQS89IrSj5/pBeIP00RVJCGhMHdfo5fHarql4vvNbhco0Sbr/+vPc=</go:docsCustomData>
 </go:gDocsCustomXmlDataStorage>
 </file>
 
-<file path=customXml/itemProps1.xml><?xml version="1.0" encoding="utf-8"?>
-<ds:datastoreItem xmlns:ds="http://schemas.openxmlformats.org/officeDocument/2006/customXml" ds:itemID="{8E673EA5-FE8F-48D6-AB1D-3F9CEDD9E76B}">
-  <ds:schemaRefs>
-    <ds:schemaRef ds:uri="http://schemas.openxmlformats.org/officeDocument/2006/bibliography"/>
-  </ds:schemaRefs>
-</ds:datastoreItem>
+<file path=customXml/item2.xml><?xml version="1.0" encoding="utf-8"?>
+<b:Sources xmlns:b="http://schemas.openxmlformats.org/officeDocument/2006/bibliography" xmlns="http://schemas.openxmlformats.org/officeDocument/2006/bibliography" SelectedStyle="\APASixthEditionOfficeOnline.xsl" StyleName="APA" Version="6"/>
 </file>
 
-<file path=customXml/itemProps2.xml><?xml version="1.0" encoding="utf-8"?>
+<file path=customXml/itemProps1.xml><?xml version="1.0" encoding="utf-8"?>
 <ds:datastoreItem xmlns:ds="http://schemas.openxmlformats.org/officeDocument/2006/customXml" ds:itemID="{11111111-1234-1234-1234-123412341234}">
   <ds:schemaRefs>
     <ds:schemaRef ds:uri="http://customooxmlschemas.google.com/"/>
     <ds:schemaRef ds:uri="http://schemas.openxmlformats.org/officeDocument/2006/relationships"/>
   </ds:schemaRefs>
 </ds:datastoreItem>
+</file>
+
+<file path=customXml/itemProps2.xml><?xml version="1.0" encoding="utf-8"?>
+<ds:datastoreItem xmlns:ds="http://schemas.openxmlformats.org/officeDocument/2006/customXml" ds:itemID="{8E673EA5-FE8F-48D6-AB1D-3F9CEDD9E76B}">
+  <ds:schemaRefs>
+    <ds:schemaRef ds:uri="http://schemas.openxmlformats.org/officeDocument/2006/bibliography"/>
+  </ds:schemaRefs>
+</ds:datastoreItem>
 </file>
</xml_diff>

<commit_message>
Spell Update :- India
</commit_message>
<xml_diff>
--- a/Covid_Report.docx
+++ b/Covid_Report.docx
@@ -62,7 +62,25 @@
           <w:szCs w:val="40"/>
           <w:u w:val="single"/>
         </w:rPr>
-        <w:t>Covid-19 PANDEMIC INIDA</w:t>
+        <w:t>Covid-19 PANDEMIC IND</w:t>
+      </w:r>
+      <w:r>
+        <w:rPr>
+          <w:b/>
+          <w:sz w:val="40"/>
+          <w:szCs w:val="40"/>
+          <w:u w:val="single"/>
+        </w:rPr>
+        <w:t>I</w:t>
+      </w:r>
+      <w:r>
+        <w:rPr>
+          <w:b/>
+          <w:sz w:val="40"/>
+          <w:szCs w:val="40"/>
+          <w:u w:val="single"/>
+        </w:rPr>
+        <w:t>A</w:t>
       </w:r>
       <w:r>
         <w:rPr>
@@ -1047,45 +1065,7 @@
           <w:bCs/>
           <w:color w:val="000000"/>
         </w:rPr>
-        <w:t xml:space="preserve">Vinay </w:t>
-      </w:r>
-      <w:proofErr w:type="spellStart"/>
-      <w:r>
-        <w:rPr>
-          <w:rFonts w:ascii="Verdana" w:eastAsia="Verdana" w:hAnsi="Verdana" w:cs="Verdana"/>
-          <w:b/>
-          <w:bCs/>
-          <w:color w:val="000000"/>
-        </w:rPr>
-        <w:t>Khushwaha</w:t>
-      </w:r>
-      <w:proofErr w:type="spellEnd"/>
-      <w:r>
-        <w:rPr>
-          <w:rFonts w:ascii="Verdana" w:eastAsia="Verdana" w:hAnsi="Verdana" w:cs="Verdana"/>
-          <w:b/>
-          <w:bCs/>
-          <w:color w:val="000000"/>
-        </w:rPr>
-        <w:t xml:space="preserve"> (110</w:t>
-      </w:r>
-      <w:r>
-        <w:rPr>
-          <w:rFonts w:ascii="Verdana" w:eastAsia="Verdana" w:hAnsi="Verdana" w:cs="Verdana"/>
-          <w:b/>
-          <w:bCs/>
-          <w:color w:val="000000"/>
-        </w:rPr>
-        <w:t>30</w:t>
-      </w:r>
-      <w:r>
-        <w:rPr>
-          <w:rFonts w:ascii="Verdana" w:eastAsia="Verdana" w:hAnsi="Verdana" w:cs="Verdana"/>
-          <w:b/>
-          <w:bCs/>
-          <w:color w:val="000000"/>
-        </w:rPr>
-        <w:t>)</w:t>
+        <w:t>Vinay Khushwaha (11030)</w:t>
       </w:r>
       <w:r>
         <w:rPr>
@@ -4915,7 +4895,6 @@
                 <w:szCs w:val="28"/>
               </w:rPr>
             </w:pPr>
-            <w:proofErr w:type="spellStart"/>
             <w:r>
               <w:rPr>
                 <w:b/>
@@ -4923,17 +4902,7 @@
                 <w:sz w:val="28"/>
                 <w:szCs w:val="28"/>
               </w:rPr>
-              <w:t>Sr.No</w:t>
-            </w:r>
-            <w:proofErr w:type="spellEnd"/>
-            <w:r>
-              <w:rPr>
-                <w:b/>
-                <w:color w:val="000000"/>
-                <w:sz w:val="28"/>
-                <w:szCs w:val="28"/>
-              </w:rPr>
-              <w:t>.</w:t>
+              <w:t>Sr.No.</w:t>
             </w:r>
           </w:p>
         </w:tc>
@@ -8003,24 +7972,7 @@
           <w:szCs w:val="24"/>
         </w:rPr>
         <w:tab/>
-      </w:r>
-      <w:proofErr w:type="spellStart"/>
-      <w:r>
-        <w:rPr>
-          <w:b w:val="0"/>
-          <w:sz w:val="24"/>
-          <w:szCs w:val="24"/>
-        </w:rPr>
-        <w:t>Authers</w:t>
-      </w:r>
-      <w:proofErr w:type="spellEnd"/>
-      <w:r>
-        <w:rPr>
-          <w:b w:val="0"/>
-          <w:sz w:val="24"/>
-          <w:szCs w:val="24"/>
-        </w:rPr>
-        <w:t>:</w:t>
+        <w:t>Authers:</w:t>
       </w:r>
     </w:p>
     <w:p>
@@ -8046,25 +7998,7 @@
           <w:sz w:val="24"/>
           <w:szCs w:val="24"/>
         </w:rPr>
-        <w:t xml:space="preserve">S. </w:t>
-      </w:r>
-      <w:proofErr w:type="spellStart"/>
-      <w:r>
-        <w:rPr>
-          <w:b w:val="0"/>
-          <w:sz w:val="24"/>
-          <w:szCs w:val="24"/>
-        </w:rPr>
-        <w:t>Mahendra</w:t>
-      </w:r>
-      <w:proofErr w:type="spellEnd"/>
-      <w:r>
-        <w:rPr>
-          <w:b w:val="0"/>
-          <w:sz w:val="24"/>
-          <w:szCs w:val="24"/>
-        </w:rPr>
-        <w:t xml:space="preserve"> Dev (Indira Gandhi Institute of Development Research)</w:t>
+        <w:t>S. Mahendra Dev (Indira Gandhi Institute of Development Research)</w:t>
       </w:r>
     </w:p>
     <w:p>
@@ -8211,24 +8145,7 @@
           <w:szCs w:val="24"/>
         </w:rPr>
         <w:tab/>
-      </w:r>
-      <w:proofErr w:type="spellStart"/>
-      <w:r>
-        <w:rPr>
-          <w:b w:val="0"/>
-          <w:sz w:val="24"/>
-          <w:szCs w:val="24"/>
-        </w:rPr>
-        <w:t>Authers</w:t>
-      </w:r>
-      <w:proofErr w:type="spellEnd"/>
-      <w:r>
-        <w:rPr>
-          <w:b w:val="0"/>
-          <w:sz w:val="24"/>
-          <w:szCs w:val="24"/>
-        </w:rPr>
-        <w:t>:</w:t>
+        <w:t>Authers:</w:t>
       </w:r>
     </w:p>
     <w:p>
@@ -8254,25 +8171,7 @@
           <w:sz w:val="24"/>
           <w:szCs w:val="24"/>
         </w:rPr>
-        <w:t xml:space="preserve">Emily </w:t>
-      </w:r>
-      <w:proofErr w:type="spellStart"/>
-      <w:r>
-        <w:rPr>
-          <w:b w:val="0"/>
-          <w:sz w:val="24"/>
-          <w:szCs w:val="24"/>
-        </w:rPr>
-        <w:t>Schueller</w:t>
-      </w:r>
-      <w:proofErr w:type="spellEnd"/>
-      <w:r>
-        <w:rPr>
-          <w:b w:val="0"/>
-          <w:sz w:val="24"/>
-          <w:szCs w:val="24"/>
-        </w:rPr>
-        <w:t xml:space="preserve"> (CDDEP)</w:t>
+        <w:t>Emily Schueller (CDDEP)</w:t>
       </w:r>
     </w:p>
     <w:p>
@@ -8292,23 +8191,13 @@
           <w:szCs w:val="24"/>
         </w:rPr>
       </w:pPr>
-      <w:proofErr w:type="spellStart"/>
       <w:r>
         <w:rPr>
           <w:b w:val="0"/>
           <w:sz w:val="24"/>
           <w:szCs w:val="24"/>
         </w:rPr>
-        <w:t>Eili</w:t>
-      </w:r>
-      <w:proofErr w:type="spellEnd"/>
-      <w:r>
-        <w:rPr>
-          <w:b w:val="0"/>
-          <w:sz w:val="24"/>
-          <w:szCs w:val="24"/>
-        </w:rPr>
-        <w:t xml:space="preserve"> Klein (Department of Emergency Medicine, Johns Hopkins School of Medicine; CDDEP)</w:t>
+        <w:t>Eili Klein (Department of Emergency Medicine, Johns Hopkins School of Medicine; CDDEP)</w:t>
       </w:r>
     </w:p>
     <w:p>
@@ -9479,25 +9368,7 @@
           <w:sz w:val="24"/>
           <w:szCs w:val="24"/>
         </w:rPr>
-        <w:t xml:space="preserve">    </w:t>
-      </w:r>
-      <w:proofErr w:type="spellStart"/>
-      <w:r>
-        <w:rPr>
-          <w:b w:val="0"/>
-          <w:sz w:val="24"/>
-          <w:szCs w:val="24"/>
-        </w:rPr>
-        <w:t>Raw_data</w:t>
-      </w:r>
-      <w:proofErr w:type="spellEnd"/>
-      <w:r>
-        <w:rPr>
-          <w:b w:val="0"/>
-          <w:sz w:val="24"/>
-          <w:szCs w:val="24"/>
-        </w:rPr>
-        <w:t xml:space="preserve"> : It has all the raw information about COVID-19 in India.</w:t>
+        <w:t xml:space="preserve">    Raw_data : It has all the raw information about COVID-19 in India.</w:t>
       </w:r>
     </w:p>
     <w:p>
@@ -9537,295 +9408,7 @@
           <w:szCs w:val="24"/>
         </w:rPr>
         <w:tab/>
-        <w:t>Having Columns ['</w:t>
-      </w:r>
-      <w:proofErr w:type="spellStart"/>
-      <w:r>
-        <w:rPr>
-          <w:b w:val="0"/>
-          <w:sz w:val="24"/>
-          <w:szCs w:val="24"/>
-        </w:rPr>
-        <w:t>agebracket</w:t>
-      </w:r>
-      <w:proofErr w:type="spellEnd"/>
-      <w:r>
-        <w:rPr>
-          <w:b w:val="0"/>
-          <w:sz w:val="24"/>
-          <w:szCs w:val="24"/>
-        </w:rPr>
-        <w:t>', '</w:t>
-      </w:r>
-      <w:proofErr w:type="spellStart"/>
-      <w:r>
-        <w:rPr>
-          <w:b w:val="0"/>
-          <w:sz w:val="24"/>
-          <w:szCs w:val="24"/>
-        </w:rPr>
-        <w:t>backupnotes</w:t>
-      </w:r>
-      <w:proofErr w:type="spellEnd"/>
-      <w:r>
-        <w:rPr>
-          <w:b w:val="0"/>
-          <w:sz w:val="24"/>
-          <w:szCs w:val="24"/>
-        </w:rPr>
-        <w:t>', '</w:t>
-      </w:r>
-      <w:proofErr w:type="spellStart"/>
-      <w:r>
-        <w:rPr>
-          <w:b w:val="0"/>
-          <w:sz w:val="24"/>
-          <w:szCs w:val="24"/>
-        </w:rPr>
-        <w:t>contractedfromwhichpatientsuspected</w:t>
-      </w:r>
-      <w:proofErr w:type="spellEnd"/>
-      <w:r>
-        <w:rPr>
-          <w:b w:val="0"/>
-          <w:sz w:val="24"/>
-          <w:szCs w:val="24"/>
-        </w:rPr>
-        <w:t>', '</w:t>
-      </w:r>
-      <w:proofErr w:type="spellStart"/>
-      <w:r>
-        <w:rPr>
-          <w:b w:val="0"/>
-          <w:sz w:val="24"/>
-          <w:szCs w:val="24"/>
-        </w:rPr>
-        <w:t>currentstatus</w:t>
-      </w:r>
-      <w:proofErr w:type="spellEnd"/>
-      <w:r>
-        <w:rPr>
-          <w:b w:val="0"/>
-          <w:sz w:val="24"/>
-          <w:szCs w:val="24"/>
-        </w:rPr>
-        <w:t>', '</w:t>
-      </w:r>
-      <w:proofErr w:type="spellStart"/>
-      <w:r>
-        <w:rPr>
-          <w:b w:val="0"/>
-          <w:sz w:val="24"/>
-          <w:szCs w:val="24"/>
-        </w:rPr>
-        <w:t>dateannounced</w:t>
-      </w:r>
-      <w:proofErr w:type="spellEnd"/>
-      <w:r>
-        <w:rPr>
-          <w:b w:val="0"/>
-          <w:sz w:val="24"/>
-          <w:szCs w:val="24"/>
-        </w:rPr>
-        <w:t>', '</w:t>
-      </w:r>
-      <w:proofErr w:type="spellStart"/>
-      <w:r>
-        <w:rPr>
-          <w:b w:val="0"/>
-          <w:sz w:val="24"/>
-          <w:szCs w:val="24"/>
-        </w:rPr>
-        <w:t>detectedcity</w:t>
-      </w:r>
-      <w:proofErr w:type="spellEnd"/>
-      <w:r>
-        <w:rPr>
-          <w:b w:val="0"/>
-          <w:sz w:val="24"/>
-          <w:szCs w:val="24"/>
-        </w:rPr>
-        <w:t>', '</w:t>
-      </w:r>
-      <w:proofErr w:type="spellStart"/>
-      <w:r>
-        <w:rPr>
-          <w:b w:val="0"/>
-          <w:sz w:val="24"/>
-          <w:szCs w:val="24"/>
-        </w:rPr>
-        <w:t>detecteddistrict</w:t>
-      </w:r>
-      <w:proofErr w:type="spellEnd"/>
-      <w:r>
-        <w:rPr>
-          <w:b w:val="0"/>
-          <w:sz w:val="24"/>
-          <w:szCs w:val="24"/>
-        </w:rPr>
-        <w:t>', '</w:t>
-      </w:r>
-      <w:proofErr w:type="spellStart"/>
-      <w:r>
-        <w:rPr>
-          <w:b w:val="0"/>
-          <w:sz w:val="24"/>
-          <w:szCs w:val="24"/>
-        </w:rPr>
-        <w:t>detectedstate</w:t>
-      </w:r>
-      <w:proofErr w:type="spellEnd"/>
-      <w:r>
-        <w:rPr>
-          <w:b w:val="0"/>
-          <w:sz w:val="24"/>
-          <w:szCs w:val="24"/>
-        </w:rPr>
-        <w:t>', '</w:t>
-      </w:r>
-      <w:proofErr w:type="spellStart"/>
-      <w:r>
-        <w:rPr>
-          <w:b w:val="0"/>
-          <w:sz w:val="24"/>
-          <w:szCs w:val="24"/>
-        </w:rPr>
-        <w:t>estimatedonsetdate</w:t>
-      </w:r>
-      <w:proofErr w:type="spellEnd"/>
-      <w:r>
-        <w:rPr>
-          <w:b w:val="0"/>
-          <w:sz w:val="24"/>
-          <w:szCs w:val="24"/>
-        </w:rPr>
-        <w:t>', 'gender', 'nationality', 'notes', '</w:t>
-      </w:r>
-      <w:proofErr w:type="spellStart"/>
-      <w:r>
-        <w:rPr>
-          <w:b w:val="0"/>
-          <w:sz w:val="24"/>
-          <w:szCs w:val="24"/>
-        </w:rPr>
-        <w:t>numcases</w:t>
-      </w:r>
-      <w:proofErr w:type="spellEnd"/>
-      <w:r>
-        <w:rPr>
-          <w:b w:val="0"/>
-          <w:sz w:val="24"/>
-          <w:szCs w:val="24"/>
-        </w:rPr>
-        <w:t>', '</w:t>
-      </w:r>
-      <w:proofErr w:type="spellStart"/>
-      <w:r>
-        <w:rPr>
-          <w:b w:val="0"/>
-          <w:sz w:val="24"/>
-          <w:szCs w:val="24"/>
-        </w:rPr>
-        <w:t>patientnumber</w:t>
-      </w:r>
-      <w:proofErr w:type="spellEnd"/>
-      <w:r>
-        <w:rPr>
-          <w:b w:val="0"/>
-          <w:sz w:val="24"/>
-          <w:szCs w:val="24"/>
-        </w:rPr>
-        <w:t>', 'source1', 'source2', 'source3', '</w:t>
-      </w:r>
-      <w:proofErr w:type="spellStart"/>
-      <w:r>
-        <w:rPr>
-          <w:b w:val="0"/>
-          <w:sz w:val="24"/>
-          <w:szCs w:val="24"/>
-        </w:rPr>
-        <w:t>statecode</w:t>
-      </w:r>
-      <w:proofErr w:type="spellEnd"/>
-      <w:r>
-        <w:rPr>
-          <w:b w:val="0"/>
-          <w:sz w:val="24"/>
-          <w:szCs w:val="24"/>
-        </w:rPr>
-        <w:t>', '</w:t>
-      </w:r>
-      <w:proofErr w:type="spellStart"/>
-      <w:r>
-        <w:rPr>
-          <w:b w:val="0"/>
-          <w:sz w:val="24"/>
-          <w:szCs w:val="24"/>
-        </w:rPr>
-        <w:t>statepatientnumber</w:t>
-      </w:r>
-      <w:proofErr w:type="spellEnd"/>
-      <w:r>
-        <w:rPr>
-          <w:b w:val="0"/>
-          <w:sz w:val="24"/>
-          <w:szCs w:val="24"/>
-        </w:rPr>
-        <w:t>', '</w:t>
-      </w:r>
-      <w:proofErr w:type="spellStart"/>
-      <w:r>
-        <w:rPr>
-          <w:b w:val="0"/>
-          <w:sz w:val="24"/>
-          <w:szCs w:val="24"/>
-        </w:rPr>
-        <w:t>statuschangedate</w:t>
-      </w:r>
-      <w:proofErr w:type="spellEnd"/>
-      <w:r>
-        <w:rPr>
-          <w:b w:val="0"/>
-          <w:sz w:val="24"/>
-          <w:szCs w:val="24"/>
-        </w:rPr>
-        <w:t>', '</w:t>
-      </w:r>
-      <w:proofErr w:type="spellStart"/>
-      <w:r>
-        <w:rPr>
-          <w:b w:val="0"/>
-          <w:sz w:val="24"/>
-          <w:szCs w:val="24"/>
-        </w:rPr>
-        <w:t>typeoftransmission</w:t>
-      </w:r>
-      <w:proofErr w:type="spellEnd"/>
-      <w:r>
-        <w:rPr>
-          <w:b w:val="0"/>
-          <w:sz w:val="24"/>
-          <w:szCs w:val="24"/>
-        </w:rPr>
-        <w:t>', '</w:t>
-      </w:r>
-      <w:proofErr w:type="spellStart"/>
-      <w:r>
-        <w:rPr>
-          <w:b w:val="0"/>
-          <w:sz w:val="24"/>
-          <w:szCs w:val="24"/>
-        </w:rPr>
-        <w:t>entryid</w:t>
-      </w:r>
-      <w:proofErr w:type="spellEnd"/>
-      <w:r>
-        <w:rPr>
-          <w:b w:val="0"/>
-          <w:sz w:val="24"/>
-          <w:szCs w:val="24"/>
-        </w:rPr>
-        <w:t>']</w:t>
+        <w:t>Having Columns ['agebracket', 'backupnotes', 'contractedfromwhichpatientsuspected', 'currentstatus', 'dateannounced', 'detectedcity', 'detecteddistrict', 'detectedstate', 'estimatedonsetdate', 'gender', 'nationality', 'notes', 'numcases', 'patientnumber', 'source1', 'source2', 'source3', 'statecode', 'statepatientnumber', 'statuschangedate', 'typeoftransmission', 'entryid']</w:t>
       </w:r>
     </w:p>
     <w:p>
@@ -9863,25 +9446,7 @@
           <w:sz w:val="24"/>
           <w:szCs w:val="24"/>
         </w:rPr>
-        <w:t xml:space="preserve">    </w:t>
-      </w:r>
-      <w:proofErr w:type="spellStart"/>
-      <w:r>
-        <w:rPr>
-          <w:b w:val="0"/>
-          <w:sz w:val="24"/>
-          <w:szCs w:val="24"/>
-        </w:rPr>
-        <w:t>Statewise_data</w:t>
-      </w:r>
-      <w:proofErr w:type="spellEnd"/>
-      <w:r>
-        <w:rPr>
-          <w:b w:val="0"/>
-          <w:sz w:val="24"/>
-          <w:szCs w:val="24"/>
-        </w:rPr>
-        <w:t xml:space="preserve"> : It contains state wise data of COVID-19.</w:t>
+        <w:t xml:space="preserve">    Statewise_data : It contains state wise data of COVID-19.</w:t>
       </w:r>
     </w:p>
     <w:p>
@@ -9921,133 +9486,7 @@
           <w:szCs w:val="24"/>
         </w:rPr>
         <w:tab/>
-        <w:t>Having Columns ['active', 'confirmed', 'deaths', '</w:t>
-      </w:r>
-      <w:proofErr w:type="spellStart"/>
-      <w:r>
-        <w:rPr>
-          <w:b w:val="0"/>
-          <w:sz w:val="24"/>
-          <w:szCs w:val="24"/>
-        </w:rPr>
-        <w:t>deltaconfirmed</w:t>
-      </w:r>
-      <w:proofErr w:type="spellEnd"/>
-      <w:r>
-        <w:rPr>
-          <w:b w:val="0"/>
-          <w:sz w:val="24"/>
-          <w:szCs w:val="24"/>
-        </w:rPr>
-        <w:t>', '</w:t>
-      </w:r>
-      <w:proofErr w:type="spellStart"/>
-      <w:r>
-        <w:rPr>
-          <w:b w:val="0"/>
-          <w:sz w:val="24"/>
-          <w:szCs w:val="24"/>
-        </w:rPr>
-        <w:t>deltadeaths</w:t>
-      </w:r>
-      <w:proofErr w:type="spellEnd"/>
-      <w:r>
-        <w:rPr>
-          <w:b w:val="0"/>
-          <w:sz w:val="24"/>
-          <w:szCs w:val="24"/>
-        </w:rPr>
-        <w:t>', '</w:t>
-      </w:r>
-      <w:proofErr w:type="spellStart"/>
-      <w:r>
-        <w:rPr>
-          <w:b w:val="0"/>
-          <w:sz w:val="24"/>
-          <w:szCs w:val="24"/>
-        </w:rPr>
-        <w:t>deltarecovered</w:t>
-      </w:r>
-      <w:proofErr w:type="spellEnd"/>
-      <w:r>
-        <w:rPr>
-          <w:b w:val="0"/>
-          <w:sz w:val="24"/>
-          <w:szCs w:val="24"/>
-        </w:rPr>
-        <w:t>', '</w:t>
-      </w:r>
-      <w:proofErr w:type="spellStart"/>
-      <w:r>
-        <w:rPr>
-          <w:b w:val="0"/>
-          <w:sz w:val="24"/>
-          <w:szCs w:val="24"/>
-        </w:rPr>
-        <w:t>lastupdatedtime</w:t>
-      </w:r>
-      <w:proofErr w:type="spellEnd"/>
-      <w:r>
-        <w:rPr>
-          <w:b w:val="0"/>
-          <w:sz w:val="24"/>
-          <w:szCs w:val="24"/>
-        </w:rPr>
-        <w:t>', '</w:t>
-      </w:r>
-      <w:proofErr w:type="spellStart"/>
-      <w:r>
-        <w:rPr>
-          <w:b w:val="0"/>
-          <w:sz w:val="24"/>
-          <w:szCs w:val="24"/>
-        </w:rPr>
-        <w:t>migratedother</w:t>
-      </w:r>
-      <w:proofErr w:type="spellEnd"/>
-      <w:r>
-        <w:rPr>
-          <w:b w:val="0"/>
-          <w:sz w:val="24"/>
-          <w:szCs w:val="24"/>
-        </w:rPr>
-        <w:t>', 'recovered', 'state', '</w:t>
-      </w:r>
-      <w:proofErr w:type="spellStart"/>
-      <w:r>
-        <w:rPr>
-          <w:b w:val="0"/>
-          <w:sz w:val="24"/>
-          <w:szCs w:val="24"/>
-        </w:rPr>
-        <w:t>statecode</w:t>
-      </w:r>
-      <w:proofErr w:type="spellEnd"/>
-      <w:r>
-        <w:rPr>
-          <w:b w:val="0"/>
-          <w:sz w:val="24"/>
-          <w:szCs w:val="24"/>
-        </w:rPr>
-        <w:t>', '</w:t>
-      </w:r>
-      <w:proofErr w:type="spellStart"/>
-      <w:r>
-        <w:rPr>
-          <w:b w:val="0"/>
-          <w:sz w:val="24"/>
-          <w:szCs w:val="24"/>
-        </w:rPr>
-        <w:t>statenotes</w:t>
-      </w:r>
-      <w:proofErr w:type="spellEnd"/>
-      <w:r>
-        <w:rPr>
-          <w:b w:val="0"/>
-          <w:sz w:val="24"/>
-          <w:szCs w:val="24"/>
-        </w:rPr>
-        <w:t>']</w:t>
+        <w:t>Having Columns ['active', 'confirmed', 'deaths', 'deltaconfirmed', 'deltadeaths', 'deltarecovered', 'lastupdatedtime', 'migratedother', 'recovered', 'state', 'statecode', 'statenotes']</w:t>
       </w:r>
     </w:p>
     <w:p>
@@ -10085,25 +9524,7 @@
           <w:sz w:val="24"/>
           <w:szCs w:val="24"/>
         </w:rPr>
-        <w:t xml:space="preserve">    </w:t>
-      </w:r>
-      <w:proofErr w:type="spellStart"/>
-      <w:r>
-        <w:rPr>
-          <w:b w:val="0"/>
-          <w:sz w:val="24"/>
-          <w:szCs w:val="24"/>
-        </w:rPr>
-        <w:t>Daily_data</w:t>
-      </w:r>
-      <w:proofErr w:type="spellEnd"/>
-      <w:r>
-        <w:rPr>
-          <w:b w:val="0"/>
-          <w:sz w:val="24"/>
-          <w:szCs w:val="24"/>
-        </w:rPr>
-        <w:t xml:space="preserve"> : It contains number of patient recorded on daily basis.   </w:t>
+        <w:t xml:space="preserve">    Daily_data : It contains number of patient recorded on daily basis.   </w:t>
       </w:r>
     </w:p>
     <w:p>
@@ -10143,115 +9564,7 @@
           <w:szCs w:val="24"/>
         </w:rPr>
         <w:tab/>
-        <w:t>Having Columns ['</w:t>
-      </w:r>
-      <w:proofErr w:type="spellStart"/>
-      <w:r>
-        <w:rPr>
-          <w:b w:val="0"/>
-          <w:sz w:val="24"/>
-          <w:szCs w:val="24"/>
-        </w:rPr>
-        <w:t>dailyconfirmed</w:t>
-      </w:r>
-      <w:proofErr w:type="spellEnd"/>
-      <w:r>
-        <w:rPr>
-          <w:b w:val="0"/>
-          <w:sz w:val="24"/>
-          <w:szCs w:val="24"/>
-        </w:rPr>
-        <w:t>', '</w:t>
-      </w:r>
-      <w:proofErr w:type="spellStart"/>
-      <w:r>
-        <w:rPr>
-          <w:b w:val="0"/>
-          <w:sz w:val="24"/>
-          <w:szCs w:val="24"/>
-        </w:rPr>
-        <w:t>dailydeceased</w:t>
-      </w:r>
-      <w:proofErr w:type="spellEnd"/>
-      <w:r>
-        <w:rPr>
-          <w:b w:val="0"/>
-          <w:sz w:val="24"/>
-          <w:szCs w:val="24"/>
-        </w:rPr>
-        <w:t>', '</w:t>
-      </w:r>
-      <w:proofErr w:type="spellStart"/>
-      <w:r>
-        <w:rPr>
-          <w:b w:val="0"/>
-          <w:sz w:val="24"/>
-          <w:szCs w:val="24"/>
-        </w:rPr>
-        <w:t>dailyrecovered</w:t>
-      </w:r>
-      <w:proofErr w:type="spellEnd"/>
-      <w:r>
-        <w:rPr>
-          <w:b w:val="0"/>
-          <w:sz w:val="24"/>
-          <w:szCs w:val="24"/>
-        </w:rPr>
-        <w:t>', 'date', '</w:t>
-      </w:r>
-      <w:proofErr w:type="spellStart"/>
-      <w:r>
-        <w:rPr>
-          <w:b w:val="0"/>
-          <w:sz w:val="24"/>
-          <w:szCs w:val="24"/>
-        </w:rPr>
-        <w:t>totalconfirmed</w:t>
-      </w:r>
-      <w:proofErr w:type="spellEnd"/>
-      <w:r>
-        <w:rPr>
-          <w:b w:val="0"/>
-          <w:sz w:val="24"/>
-          <w:szCs w:val="24"/>
-        </w:rPr>
-        <w:t>', '</w:t>
-      </w:r>
-      <w:proofErr w:type="spellStart"/>
-      <w:r>
-        <w:rPr>
-          <w:b w:val="0"/>
-          <w:sz w:val="24"/>
-          <w:szCs w:val="24"/>
-        </w:rPr>
-        <w:t>totaldeceased</w:t>
-      </w:r>
-      <w:proofErr w:type="spellEnd"/>
-      <w:r>
-        <w:rPr>
-          <w:b w:val="0"/>
-          <w:sz w:val="24"/>
-          <w:szCs w:val="24"/>
-        </w:rPr>
-        <w:t>', '</w:t>
-      </w:r>
-      <w:proofErr w:type="spellStart"/>
-      <w:r>
-        <w:rPr>
-          <w:b w:val="0"/>
-          <w:sz w:val="24"/>
-          <w:szCs w:val="24"/>
-        </w:rPr>
-        <w:t>totalrecovered</w:t>
-      </w:r>
-      <w:proofErr w:type="spellEnd"/>
-      <w:r>
-        <w:rPr>
-          <w:b w:val="0"/>
-          <w:sz w:val="24"/>
-          <w:szCs w:val="24"/>
-        </w:rPr>
-        <w:t>']</w:t>
+        <w:t>Having Columns ['dailyconfirmed', 'dailydeceased', 'dailyrecovered', 'date', 'totalconfirmed', 'totaldeceased', 'totalrecovered']</w:t>
       </w:r>
     </w:p>
     <w:p>
@@ -10289,25 +9602,7 @@
           <w:sz w:val="24"/>
           <w:szCs w:val="24"/>
         </w:rPr>
-        <w:t xml:space="preserve">    </w:t>
-      </w:r>
-      <w:proofErr w:type="spellStart"/>
-      <w:r>
-        <w:rPr>
-          <w:b w:val="0"/>
-          <w:sz w:val="24"/>
-          <w:szCs w:val="24"/>
-        </w:rPr>
-        <w:t>Test_data</w:t>
-      </w:r>
-      <w:proofErr w:type="spellEnd"/>
-      <w:r>
-        <w:rPr>
-          <w:b w:val="0"/>
-          <w:sz w:val="24"/>
-          <w:szCs w:val="24"/>
-        </w:rPr>
-        <w:t xml:space="preserve"> : Tests conducted in every state.</w:t>
+        <w:t xml:space="preserve">    Test_data : Tests conducted in every state.</w:t>
       </w:r>
     </w:p>
     <w:p>
@@ -10347,205 +9642,7 @@
           <w:szCs w:val="24"/>
         </w:rPr>
         <w:tab/>
-        <w:t>Having Columns ['</w:t>
-      </w:r>
-      <w:proofErr w:type="spellStart"/>
-      <w:r>
-        <w:rPr>
-          <w:b w:val="0"/>
-          <w:sz w:val="24"/>
-          <w:szCs w:val="24"/>
-        </w:rPr>
-        <w:t>individualstestedperconfirmedcase</w:t>
-      </w:r>
-      <w:proofErr w:type="spellEnd"/>
-      <w:r>
-        <w:rPr>
-          <w:b w:val="0"/>
-          <w:sz w:val="24"/>
-          <w:szCs w:val="24"/>
-        </w:rPr>
-        <w:t>', '</w:t>
-      </w:r>
-      <w:proofErr w:type="spellStart"/>
-      <w:r>
-        <w:rPr>
-          <w:b w:val="0"/>
-          <w:sz w:val="24"/>
-          <w:szCs w:val="24"/>
-        </w:rPr>
-        <w:t>positivecasesfromsamplesreported</w:t>
-      </w:r>
-      <w:proofErr w:type="spellEnd"/>
-      <w:r>
-        <w:rPr>
-          <w:b w:val="0"/>
-          <w:sz w:val="24"/>
-          <w:szCs w:val="24"/>
-        </w:rPr>
-        <w:t>', '</w:t>
-      </w:r>
-      <w:proofErr w:type="spellStart"/>
-      <w:r>
-        <w:rPr>
-          <w:b w:val="0"/>
-          <w:sz w:val="24"/>
-          <w:szCs w:val="24"/>
-        </w:rPr>
-        <w:t>samplereportedtoday</w:t>
-      </w:r>
-      <w:proofErr w:type="spellEnd"/>
-      <w:r>
-        <w:rPr>
-          <w:b w:val="0"/>
-          <w:sz w:val="24"/>
-          <w:szCs w:val="24"/>
-        </w:rPr>
-        <w:t>', 'source', '</w:t>
-      </w:r>
-      <w:proofErr w:type="spellStart"/>
-      <w:r>
-        <w:rPr>
-          <w:b w:val="0"/>
-          <w:sz w:val="24"/>
-          <w:szCs w:val="24"/>
-        </w:rPr>
-        <w:t>testpositivityrate</w:t>
-      </w:r>
-      <w:proofErr w:type="spellEnd"/>
-      <w:r>
-        <w:rPr>
-          <w:b w:val="0"/>
-          <w:sz w:val="24"/>
-          <w:szCs w:val="24"/>
-        </w:rPr>
-        <w:t>', '</w:t>
-      </w:r>
-      <w:proofErr w:type="spellStart"/>
-      <w:r>
-        <w:rPr>
-          <w:b w:val="0"/>
-          <w:sz w:val="24"/>
-          <w:szCs w:val="24"/>
-        </w:rPr>
-        <w:t>testsconductedbyprivatelabs</w:t>
-      </w:r>
-      <w:proofErr w:type="spellEnd"/>
-      <w:r>
-        <w:rPr>
-          <w:b w:val="0"/>
-          <w:sz w:val="24"/>
-          <w:szCs w:val="24"/>
-        </w:rPr>
-        <w:t>', '</w:t>
-      </w:r>
-      <w:proofErr w:type="spellStart"/>
-      <w:r>
-        <w:rPr>
-          <w:b w:val="0"/>
-          <w:sz w:val="24"/>
-          <w:szCs w:val="24"/>
-        </w:rPr>
-        <w:t>testsperconfirmedcase</w:t>
-      </w:r>
-      <w:proofErr w:type="spellEnd"/>
-      <w:r>
-        <w:rPr>
-          <w:b w:val="0"/>
-          <w:sz w:val="24"/>
-          <w:szCs w:val="24"/>
-        </w:rPr>
-        <w:t>', '</w:t>
-      </w:r>
-      <w:proofErr w:type="spellStart"/>
-      <w:r>
-        <w:rPr>
-          <w:b w:val="0"/>
-          <w:sz w:val="24"/>
-          <w:szCs w:val="24"/>
-        </w:rPr>
-        <w:t>testspermillion</w:t>
-      </w:r>
-      <w:proofErr w:type="spellEnd"/>
-      <w:r>
-        <w:rPr>
-          <w:b w:val="0"/>
-          <w:sz w:val="24"/>
-          <w:szCs w:val="24"/>
-        </w:rPr>
-        <w:t>', '</w:t>
-      </w:r>
-      <w:proofErr w:type="spellStart"/>
-      <w:r>
-        <w:rPr>
-          <w:b w:val="0"/>
-          <w:sz w:val="24"/>
-          <w:szCs w:val="24"/>
-        </w:rPr>
-        <w:t>totalindividualstested</w:t>
-      </w:r>
-      <w:proofErr w:type="spellEnd"/>
-      <w:r>
-        <w:rPr>
-          <w:b w:val="0"/>
-          <w:sz w:val="24"/>
-          <w:szCs w:val="24"/>
-        </w:rPr>
-        <w:t>', '</w:t>
-      </w:r>
-      <w:proofErr w:type="spellStart"/>
-      <w:r>
-        <w:rPr>
-          <w:b w:val="0"/>
-          <w:sz w:val="24"/>
-          <w:szCs w:val="24"/>
-        </w:rPr>
-        <w:t>totalpositivecases</w:t>
-      </w:r>
-      <w:proofErr w:type="spellEnd"/>
-      <w:r>
-        <w:rPr>
-          <w:b w:val="0"/>
-          <w:sz w:val="24"/>
-          <w:szCs w:val="24"/>
-        </w:rPr>
-        <w:t>', '</w:t>
-      </w:r>
-      <w:proofErr w:type="spellStart"/>
-      <w:r>
-        <w:rPr>
-          <w:b w:val="0"/>
-          <w:sz w:val="24"/>
-          <w:szCs w:val="24"/>
-        </w:rPr>
-        <w:t>totalsamplestested</w:t>
-      </w:r>
-      <w:proofErr w:type="spellEnd"/>
-      <w:r>
-        <w:rPr>
-          <w:b w:val="0"/>
-          <w:sz w:val="24"/>
-          <w:szCs w:val="24"/>
-        </w:rPr>
-        <w:t>', '</w:t>
-      </w:r>
-      <w:proofErr w:type="spellStart"/>
-      <w:r>
-        <w:rPr>
-          <w:b w:val="0"/>
-          <w:sz w:val="24"/>
-          <w:szCs w:val="24"/>
-        </w:rPr>
-        <w:t>updatetimestamp</w:t>
-      </w:r>
-      <w:proofErr w:type="spellEnd"/>
-      <w:r>
-        <w:rPr>
-          <w:b w:val="0"/>
-          <w:sz w:val="24"/>
-          <w:szCs w:val="24"/>
-        </w:rPr>
-        <w:t>']</w:t>
+        <w:t>Having Columns ['individualstestedperconfirmedcase', 'positivecasesfromsamplesreported', 'samplereportedtoday', 'source', 'testpositivityrate', 'testsconductedbyprivatelabs', 'testsperconfirmedcase', 'testspermillion', 'totalindividualstested', 'totalpositivecases', 'totalsamplestested', 'updatetimestamp']</w:t>
       </w:r>
     </w:p>
     <w:p>
@@ -10598,25 +9695,7 @@
           <w:sz w:val="24"/>
           <w:szCs w:val="24"/>
         </w:rPr>
-        <w:t xml:space="preserve">    </w:t>
-      </w:r>
-      <w:proofErr w:type="spellStart"/>
-      <w:r>
-        <w:rPr>
-          <w:b w:val="0"/>
-          <w:sz w:val="24"/>
-          <w:szCs w:val="24"/>
-        </w:rPr>
-        <w:t>State_wise_GDP</w:t>
-      </w:r>
-      <w:proofErr w:type="spellEnd"/>
-      <w:r>
-        <w:rPr>
-          <w:b w:val="0"/>
-          <w:sz w:val="24"/>
-          <w:szCs w:val="24"/>
-        </w:rPr>
-        <w:t xml:space="preserve"> : All States GDP values of last 8 years.</w:t>
+        <w:t xml:space="preserve">    State_wise_GDP : All States GDP values of last 8 years.</w:t>
       </w:r>
     </w:p>
     <w:p>
@@ -10657,25 +9736,7 @@
           <w:szCs w:val="24"/>
         </w:rPr>
         <w:tab/>
-        <w:t>Having Columns ['state/</w:t>
-      </w:r>
-      <w:proofErr w:type="spellStart"/>
-      <w:r>
-        <w:rPr>
-          <w:b w:val="0"/>
-          <w:sz w:val="24"/>
-          <w:szCs w:val="24"/>
-        </w:rPr>
-        <w:t>ut</w:t>
-      </w:r>
-      <w:proofErr w:type="spellEnd"/>
-      <w:r>
-        <w:rPr>
-          <w:b w:val="0"/>
-          <w:sz w:val="24"/>
-          <w:szCs w:val="24"/>
-        </w:rPr>
-        <w:t>', '2019-20']</w:t>
+        <w:t>Having Columns ['state/ut', '2019-20']</w:t>
       </w:r>
     </w:p>
     <w:p>
@@ -10713,25 +9774,7 @@
           <w:sz w:val="24"/>
           <w:szCs w:val="24"/>
         </w:rPr>
-        <w:t xml:space="preserve">    </w:t>
-      </w:r>
-      <w:proofErr w:type="spellStart"/>
-      <w:r>
-        <w:rPr>
-          <w:b w:val="0"/>
-          <w:sz w:val="24"/>
-          <w:szCs w:val="24"/>
-        </w:rPr>
-        <w:t>State_wise_Population</w:t>
-      </w:r>
-      <w:proofErr w:type="spellEnd"/>
-      <w:r>
-        <w:rPr>
-          <w:b w:val="0"/>
-          <w:sz w:val="24"/>
-          <w:szCs w:val="24"/>
-        </w:rPr>
-        <w:t xml:space="preserve"> : All states’ population figures according to 2011 Census</w:t>
+        <w:t xml:space="preserve">    State_wise_Population : All states’ population figures according to 2011 Census</w:t>
       </w:r>
     </w:p>
     <w:p>
@@ -10784,54 +9827,18 @@
           <w:szCs w:val="24"/>
         </w:rPr>
         <w:tab/>
-        <w:t>Having Columns ['state/</w:t>
-      </w:r>
-      <w:proofErr w:type="spellStart"/>
+        <w:t>Having Columns ['state/ut', 'Population',</w:t>
+      </w:r>
+      <w:r>
+        <w:t xml:space="preserve"> </w:t>
+      </w:r>
       <w:r>
         <w:rPr>
           <w:b w:val="0"/>
           <w:sz w:val="24"/>
           <w:szCs w:val="24"/>
         </w:rPr>
-        <w:t>ut</w:t>
-      </w:r>
-      <w:proofErr w:type="spellEnd"/>
-      <w:r>
-        <w:rPr>
-          <w:b w:val="0"/>
-          <w:sz w:val="24"/>
-          <w:szCs w:val="24"/>
-        </w:rPr>
-        <w:t>', 'Population',</w:t>
-      </w:r>
-      <w:r>
-        <w:t xml:space="preserve"> </w:t>
-      </w:r>
-      <w:r>
-        <w:rPr>
-          <w:b w:val="0"/>
-          <w:sz w:val="24"/>
-          <w:szCs w:val="24"/>
-        </w:rPr>
-        <w:t xml:space="preserve">'Decadal </w:t>
-      </w:r>
-      <w:proofErr w:type="spellStart"/>
-      <w:r>
-        <w:rPr>
-          <w:b w:val="0"/>
-          <w:sz w:val="24"/>
-          <w:szCs w:val="24"/>
-        </w:rPr>
-        <w:t>Groth</w:t>
-      </w:r>
-      <w:proofErr w:type="spellEnd"/>
-      <w:r>
-        <w:rPr>
-          <w:b w:val="0"/>
-          <w:sz w:val="24"/>
-          <w:szCs w:val="24"/>
-        </w:rPr>
-        <w:t>',</w:t>
+        <w:t>'Decadal Groth',</w:t>
       </w:r>
       <w:r>
         <w:t xml:space="preserve"> </w:t>
@@ -11040,23 +10047,13 @@
           <w:szCs w:val="24"/>
         </w:rPr>
       </w:pPr>
-      <w:proofErr w:type="spellStart"/>
-      <w:r>
-        <w:rPr>
-          <w:color w:val="000000"/>
-          <w:sz w:val="24"/>
-          <w:szCs w:val="24"/>
-        </w:rPr>
-        <w:t>Numpy</w:t>
-      </w:r>
-      <w:proofErr w:type="spellEnd"/>
-      <w:r>
-        <w:rPr>
-          <w:color w:val="000000"/>
-          <w:sz w:val="24"/>
-          <w:szCs w:val="24"/>
-        </w:rPr>
-        <w:t xml:space="preserve"> : for Scientific Calculation</w:t>
+      <w:r>
+        <w:rPr>
+          <w:color w:val="000000"/>
+          <w:sz w:val="24"/>
+          <w:szCs w:val="24"/>
+        </w:rPr>
+        <w:t>Numpy : for Scientific Calculation</w:t>
       </w:r>
     </w:p>
     <w:p>
@@ -11108,23 +10105,13 @@
           <w:szCs w:val="24"/>
         </w:rPr>
       </w:pPr>
-      <w:proofErr w:type="spellStart"/>
-      <w:r>
-        <w:rPr>
-          <w:color w:val="000000"/>
-          <w:sz w:val="24"/>
-          <w:szCs w:val="24"/>
-        </w:rPr>
-        <w:t>Plotly</w:t>
-      </w:r>
-      <w:proofErr w:type="spellEnd"/>
-      <w:r>
-        <w:rPr>
-          <w:color w:val="000000"/>
-          <w:sz w:val="24"/>
-          <w:szCs w:val="24"/>
-        </w:rPr>
-        <w:t xml:space="preserve"> : Advance Visualization</w:t>
+      <w:r>
+        <w:rPr>
+          <w:color w:val="000000"/>
+          <w:sz w:val="24"/>
+          <w:szCs w:val="24"/>
+        </w:rPr>
+        <w:t>Plotly : Advance Visualization</w:t>
       </w:r>
     </w:p>
     <w:p>
@@ -11204,23 +10191,7 @@
           <w:szCs w:val="24"/>
         </w:rPr>
         <w:tab/>
-        <w:t>Tableau is powerful visualization tool which allow us to plot geo-</w:t>
-      </w:r>
-      <w:proofErr w:type="spellStart"/>
-      <w:r>
-        <w:rPr>
-          <w:sz w:val="24"/>
-          <w:szCs w:val="24"/>
-        </w:rPr>
-        <w:t>informatical</w:t>
-      </w:r>
-      <w:proofErr w:type="spellEnd"/>
-      <w:r>
-        <w:rPr>
-          <w:sz w:val="24"/>
-          <w:szCs w:val="24"/>
-        </w:rPr>
-        <w:t xml:space="preserve"> </w:t>
+        <w:t xml:space="preserve">Tableau is powerful visualization tool which allow us to plot geo-informatical </w:t>
       </w:r>
     </w:p>
     <w:p>
@@ -11849,23 +10820,7 @@
           <w:sz w:val="28"/>
           <w:szCs w:val="28"/>
         </w:rPr>
-        <w:t xml:space="preserve">        </w:t>
-      </w:r>
-      <w:proofErr w:type="spellStart"/>
-      <w:r>
-        <w:rPr>
-          <w:sz w:val="28"/>
-          <w:szCs w:val="28"/>
-        </w:rPr>
-        <w:t>Plotly</w:t>
-      </w:r>
-      <w:proofErr w:type="spellEnd"/>
-      <w:r>
-        <w:rPr>
-          <w:sz w:val="28"/>
-          <w:szCs w:val="28"/>
-        </w:rPr>
-        <w:t xml:space="preserve"> and matplotlib are the python libraries used for the visualization</w:t>
+        <w:t xml:space="preserve">        Plotly and matplotlib are the python libraries used for the visualization</w:t>
       </w:r>
     </w:p>
     <w:p>
@@ -12106,23 +11061,7 @@
           <w:sz w:val="24"/>
           <w:szCs w:val="24"/>
         </w:rPr>
-        <w:t xml:space="preserve"> January 2020 in </w:t>
-      </w:r>
-      <w:proofErr w:type="spellStart"/>
-      <w:r>
-        <w:rPr>
-          <w:sz w:val="24"/>
-          <w:szCs w:val="24"/>
-        </w:rPr>
-        <w:t>kerala</w:t>
-      </w:r>
-      <w:proofErr w:type="spellEnd"/>
-      <w:r>
-        <w:rPr>
-          <w:sz w:val="24"/>
-          <w:szCs w:val="24"/>
-        </w:rPr>
-        <w:t xml:space="preserve">. The infected person was a student who had travelled to china for academic purpose. And since then cases in India is rising exponentially. </w:t>
+        <w:t xml:space="preserve"> January 2020 in kerala. The infected person was a student who had travelled to china for academic purpose. And since then cases in India is rising exponentially. </w:t>
       </w:r>
     </w:p>
     <w:p>
@@ -12971,23 +11910,7 @@
           <w:sz w:val="24"/>
           <w:szCs w:val="24"/>
         </w:rPr>
-        <w:t xml:space="preserve">As confirmed cases are increasing day by day the positive side is recovered number is also showing somewhat same </w:t>
-      </w:r>
-      <w:proofErr w:type="spellStart"/>
-      <w:r>
-        <w:rPr>
-          <w:sz w:val="24"/>
-          <w:szCs w:val="24"/>
-        </w:rPr>
-        <w:t>behaviour</w:t>
-      </w:r>
-      <w:proofErr w:type="spellEnd"/>
-      <w:r>
-        <w:rPr>
-          <w:sz w:val="24"/>
-          <w:szCs w:val="24"/>
-        </w:rPr>
-        <w:t xml:space="preserve"> with less number of people dying of COVID-19.India is yet to reach its peak of confirmed cases which is once reached then after that cases will start to decrease and recovered number will go higher to intersect confirmed cases  at a point. </w:t>
+        <w:t xml:space="preserve">As confirmed cases are increasing day by day the positive side is recovered number is also showing somewhat same behaviour with less number of people dying of COVID-19.India is yet to reach its peak of confirmed cases which is once reached then after that cases will start to decrease and recovered number will go higher to intersect confirmed cases  at a point. </w:t>
       </w:r>
     </w:p>
     <w:p>
@@ -14523,23 +13446,7 @@
           <w:szCs w:val="24"/>
         </w:rPr>
         <w:lastRenderedPageBreak/>
-        <w:t xml:space="preserve">identical indicating that ‘Public movement , interaction ,contact with  each other in activities which contribute in GDP, causes a </w:t>
-      </w:r>
-      <w:proofErr w:type="spellStart"/>
-      <w:r>
-        <w:rPr>
-          <w:sz w:val="24"/>
-          <w:szCs w:val="24"/>
-        </w:rPr>
-        <w:t>favourable</w:t>
-      </w:r>
-      <w:proofErr w:type="spellEnd"/>
-      <w:r>
-        <w:rPr>
-          <w:sz w:val="24"/>
-          <w:szCs w:val="24"/>
-        </w:rPr>
-        <w:t xml:space="preserve"> environment for the spread of such viruses.’</w:t>
+        <w:t>identical indicating that ‘Public movement , interaction ,contact with  each other in activities which contribute in GDP, causes a favourable environment for the spread of such viruses.’</w:t>
       </w:r>
     </w:p>
     <w:p>
@@ -15611,23 +14518,7 @@
           <w:sz w:val="24"/>
           <w:szCs w:val="24"/>
         </w:rPr>
-        <w:t xml:space="preserve">        India has never experience such pandemic in last 100 years so what do people think about this pandemic, lockdown , government approach/policies </w:t>
-      </w:r>
-      <w:proofErr w:type="spellStart"/>
-      <w:r>
-        <w:rPr>
-          <w:sz w:val="24"/>
-          <w:szCs w:val="24"/>
-        </w:rPr>
-        <w:t>etc</w:t>
-      </w:r>
-      <w:proofErr w:type="spellEnd"/>
-      <w:r>
-        <w:rPr>
-          <w:sz w:val="24"/>
-          <w:szCs w:val="24"/>
-        </w:rPr>
-        <w:t xml:space="preserve"> can be studied to have sentiment insight of this pandemic.</w:t>
+        <w:t xml:space="preserve">        India has never experience such pandemic in last 100 years so what do people think about this pandemic, lockdown , government approach/policies etc can be studied to have sentiment insight of this pandemic.</w:t>
       </w:r>
     </w:p>
     <w:p>
@@ -16264,19 +15155,8 @@
           <w:sz w:val="24"/>
           <w:szCs w:val="24"/>
         </w:rPr>
-        <w:t xml:space="preserve">Mastering Python For Data Science : Samir </w:t>
-      </w:r>
-      <w:proofErr w:type="spellStart"/>
-      <w:r>
-        <w:rPr>
-          <w:b/>
-          <w:color w:val="000000"/>
-          <w:sz w:val="24"/>
-          <w:szCs w:val="24"/>
-        </w:rPr>
-        <w:t>Madhavan</w:t>
-      </w:r>
-      <w:proofErr w:type="spellEnd"/>
+        <w:t>Mastering Python For Data Science : Samir Madhavan</w:t>
+      </w:r>
     </w:p>
     <w:p>
       <w:pPr>
@@ -19826,28 +18706,28 @@
 </file>
 
 <file path=customXml/item1.xml><?xml version="1.0" encoding="utf-8"?>
+<b:Sources xmlns:b="http://schemas.openxmlformats.org/officeDocument/2006/bibliography" xmlns="http://schemas.openxmlformats.org/officeDocument/2006/bibliography" SelectedStyle="\APASixthEditionOfficeOnline.xsl" StyleName="APA" Version="6"/>
+</file>
+
+<file path=customXml/item2.xml><?xml version="1.0" encoding="utf-8"?>
 <go:gDocsCustomXmlDataStorage xmlns:go="http://customooxmlschemas.google.com/" xmlns:r="http://schemas.openxmlformats.org/officeDocument/2006/relationships">
   <go:docsCustomData xmlns:go="http://customooxmlschemas.google.com/" roundtripDataSignature="AMtx7mh5H6f2mxs5nOZ1esHszMY7sNO4aQ==">AMUW2mVHdEG7u/qMoaeaGhLT4rlLwdr13KklIYtAD5REeAKjsegg3ImHL+v36ZIDYWwQS89IrSj5/pBeIP00RVJCGhMHdfo5fHarql4vvNbhco0Sbr/+vPc=</go:docsCustomData>
 </go:gDocsCustomXmlDataStorage>
 </file>
 
-<file path=customXml/item2.xml><?xml version="1.0" encoding="utf-8"?>
-<b:Sources xmlns:b="http://schemas.openxmlformats.org/officeDocument/2006/bibliography" xmlns="http://schemas.openxmlformats.org/officeDocument/2006/bibliography" SelectedStyle="\APASixthEditionOfficeOnline.xsl" StyleName="APA" Version="6"/>
+<file path=customXml/itemProps1.xml><?xml version="1.0" encoding="utf-8"?>
+<ds:datastoreItem xmlns:ds="http://schemas.openxmlformats.org/officeDocument/2006/customXml" ds:itemID="{8E673EA5-FE8F-48D6-AB1D-3F9CEDD9E76B}">
+  <ds:schemaRefs>
+    <ds:schemaRef ds:uri="http://schemas.openxmlformats.org/officeDocument/2006/bibliography"/>
+  </ds:schemaRefs>
+</ds:datastoreItem>
 </file>
 
-<file path=customXml/itemProps1.xml><?xml version="1.0" encoding="utf-8"?>
+<file path=customXml/itemProps2.xml><?xml version="1.0" encoding="utf-8"?>
 <ds:datastoreItem xmlns:ds="http://schemas.openxmlformats.org/officeDocument/2006/customXml" ds:itemID="{11111111-1234-1234-1234-123412341234}">
   <ds:schemaRefs>
     <ds:schemaRef ds:uri="http://customooxmlschemas.google.com/"/>
     <ds:schemaRef ds:uri="http://schemas.openxmlformats.org/officeDocument/2006/relationships"/>
   </ds:schemaRefs>
 </ds:datastoreItem>
-</file>
-
-<file path=customXml/itemProps2.xml><?xml version="1.0" encoding="utf-8"?>
-<ds:datastoreItem xmlns:ds="http://schemas.openxmlformats.org/officeDocument/2006/customXml" ds:itemID="{8E673EA5-FE8F-48D6-AB1D-3F9CEDD9E76B}">
-  <ds:schemaRefs>
-    <ds:schemaRef ds:uri="http://schemas.openxmlformats.org/officeDocument/2006/bibliography"/>
-  </ds:schemaRefs>
-</ds:datastoreItem>
 </file>
</xml_diff>